<commit_message>
sorry to miss class today :(
</commit_message>
<xml_diff>
--- a/Homework_Chapter 5_KatieBrown.docx
+++ b/Homework_Chapter 5_KatieBrown.docx
@@ -17,8 +17,6 @@
           <w:color w:val="FF0000"/>
         </w:rPr>
       </w:pPr>
-      <w:bookmarkStart w:id="0" w:name="_GoBack"/>
-      <w:bookmarkEnd w:id="0"/>
     </w:p>
     <w:p>
       <w:pPr>
@@ -861,7 +859,16 @@
           <w:color w:val="FF0000"/>
           <w:sz w:val="22"/>
         </w:rPr>
-        <w:t>[1 1 1];</w:t>
+        <w:t>[0 0 1</w:t>
+      </w:r>
+      <w:r>
+        <w:rPr>
+          <w:rFonts w:ascii="Courier New" w:hAnsi="Courier New" w:cs="Courier New"/>
+          <w:b/>
+          <w:color w:val="FF0000"/>
+          <w:sz w:val="22"/>
+        </w:rPr>
+        <w:t>];</w:t>
       </w:r>
       <w:r>
         <w:rPr>
@@ -887,7 +894,16 @@
           <w:color w:val="FF0000"/>
           <w:sz w:val="22"/>
         </w:rPr>
-        <w:t>[.1 1 .1];</w:t>
+        <w:t>[1 .1 .1</w:t>
+      </w:r>
+      <w:r>
+        <w:rPr>
+          <w:rFonts w:ascii="Courier New" w:hAnsi="Courier New" w:cs="Courier New"/>
+          <w:b/>
+          <w:color w:val="FF0000"/>
+          <w:sz w:val="22"/>
+        </w:rPr>
+        <w:t>];</w:t>
       </w:r>
     </w:p>
     <w:p>
@@ -930,7 +946,16 @@
           <w:color w:val="FF0000"/>
           <w:sz w:val="22"/>
         </w:rPr>
-        <w:t>[1 .1 .1]</w:t>
+        <w:t>[1 0 0</w:t>
+      </w:r>
+      <w:r>
+        <w:rPr>
+          <w:rFonts w:ascii="Courier New" w:hAnsi="Courier New" w:cs="Courier New"/>
+          <w:b/>
+          <w:color w:val="FF0000"/>
+          <w:sz w:val="22"/>
+        </w:rPr>
+        <w:t>]</w:t>
       </w:r>
       <w:r>
         <w:rPr>
@@ -1090,7 +1115,16 @@
           <w:color w:val="FF0000"/>
           <w:sz w:val="22"/>
         </w:rPr>
-        <w:t>[1 1 1];</w:t>
+        <w:t xml:space="preserve">[0 0 </w:t>
+      </w:r>
+      <w:r>
+        <w:rPr>
+          <w:rFonts w:ascii="Courier New" w:hAnsi="Courier New" w:cs="Courier New"/>
+          <w:b/>
+          <w:color w:val="FF0000"/>
+          <w:sz w:val="22"/>
+        </w:rPr>
+        <w:t>1];</w:t>
       </w:r>
       <w:r>
         <w:rPr>
@@ -1116,7 +1150,16 @@
           <w:color w:val="FF0000"/>
           <w:sz w:val="22"/>
         </w:rPr>
-        <w:t>[.1 1 .1];</w:t>
+        <w:t>[ 1 1 1</w:t>
+      </w:r>
+      <w:r>
+        <w:rPr>
+          <w:rFonts w:ascii="Courier New" w:hAnsi="Courier New" w:cs="Courier New"/>
+          <w:b/>
+          <w:color w:val="FF0000"/>
+          <w:sz w:val="22"/>
+        </w:rPr>
+        <w:t>];</w:t>
       </w:r>
     </w:p>
     <w:p>
@@ -1494,7 +1537,7 @@
           <w:b/>
           <w:color w:val="FF0000"/>
         </w:rPr>
-        <w:t>j</w:t>
+        <w:t>6-(i-1))</w:t>
       </w:r>
       <w:r>
         <w:rPr>
@@ -2211,7 +2254,6 @@
           <w:b/>
           <w:color w:val="FF0000"/>
         </w:rPr>
-        <w:lastRenderedPageBreak/>
         <w:t>timepts2</w:t>
       </w:r>
       <w:proofErr w:type="gramEnd"/>
@@ -2322,8 +2364,9 @@
         <w:spacing w:after="0" w:line="240" w:lineRule="auto"/>
         <w:rPr>
           <w:rFonts w:ascii="Courier New" w:hAnsi="Courier New" w:cs="Courier New"/>
-          <w:sz w:val="24"/>
-          <w:szCs w:val="24"/>
+          <w:color w:val="000000"/>
+          <w:sz w:val="20"/>
+          <w:szCs w:val="20"/>
         </w:rPr>
       </w:pPr>
       <w:proofErr w:type="spellStart"/>
@@ -2335,7 +2378,7 @@
           <w:sz w:val="20"/>
           <w:szCs w:val="20"/>
         </w:rPr>
-        <w:t>ratID</w:t>
+        <w:t>vect</w:t>
       </w:r>
       <w:proofErr w:type="spellEnd"/>
       <w:proofErr w:type="gramEnd"/>
@@ -2346,53 +2389,16 @@
           <w:sz w:val="20"/>
           <w:szCs w:val="20"/>
         </w:rPr>
-        <w:t xml:space="preserve">=shuffle(1:70); </w:t>
-      </w:r>
-      <w:proofErr w:type="spellStart"/>
-      <w:r>
-        <w:rPr>
-          <w:rFonts w:ascii="Courier New" w:hAnsi="Courier New" w:cs="Courier New"/>
-          <w:color w:val="000000"/>
-          <w:sz w:val="20"/>
-          <w:szCs w:val="20"/>
-        </w:rPr>
-        <w:t>ratID</w:t>
-      </w:r>
-      <w:proofErr w:type="spellEnd"/>
-      <w:r>
-        <w:rPr>
-          <w:rFonts w:ascii="Courier New" w:hAnsi="Courier New" w:cs="Courier New"/>
-          <w:color w:val="000000"/>
-          <w:sz w:val="20"/>
-          <w:szCs w:val="20"/>
-        </w:rPr>
-        <w:t>=sort(</w:t>
-      </w:r>
-      <w:proofErr w:type="spellStart"/>
-      <w:r>
-        <w:rPr>
-          <w:rFonts w:ascii="Courier New" w:hAnsi="Courier New" w:cs="Courier New"/>
-          <w:color w:val="000000"/>
-          <w:sz w:val="20"/>
-          <w:szCs w:val="20"/>
-        </w:rPr>
-        <w:t>ratID</w:t>
-      </w:r>
-      <w:proofErr w:type="spellEnd"/>
-      <w:r>
-        <w:rPr>
-          <w:rFonts w:ascii="Courier New" w:hAnsi="Courier New" w:cs="Courier New"/>
-          <w:color w:val="000000"/>
-          <w:sz w:val="20"/>
-          <w:szCs w:val="20"/>
-        </w:rPr>
-        <w:t xml:space="preserve">(1:50)); </w:t>
-      </w:r>
-    </w:p>
-    <w:p/>
-    <w:p>
-      <w:r>
-        <w:t>On the remaining rats he collects 10000 trials, and he calculates the % correct across each bin of 100 trials.</w:t>
+        <w:t xml:space="preserve"> = 1:7</w:t>
+      </w:r>
+      <w:r>
+        <w:rPr>
+          <w:rFonts w:ascii="Courier New" w:hAnsi="Courier New" w:cs="Courier New"/>
+          <w:color w:val="000000"/>
+          <w:sz w:val="20"/>
+          <w:szCs w:val="20"/>
+        </w:rPr>
+        <w:t>0;</w:t>
       </w:r>
     </w:p>
     <w:p>
@@ -2403,72 +2409,11 @@
         <w:spacing w:after="0" w:line="240" w:lineRule="auto"/>
         <w:rPr>
           <w:rFonts w:ascii="Courier New" w:hAnsi="Courier New" w:cs="Courier New"/>
-          <w:sz w:val="24"/>
-          <w:szCs w:val="24"/>
-        </w:rPr>
-      </w:pPr>
-      <w:proofErr w:type="spellStart"/>
-      <w:proofErr w:type="gramStart"/>
-      <w:r>
-        <w:rPr>
-          <w:rFonts w:ascii="Courier New" w:hAnsi="Courier New" w:cs="Courier New"/>
-          <w:color w:val="000000"/>
-          <w:sz w:val="20"/>
-          <w:szCs w:val="20"/>
-        </w:rPr>
-        <w:t>ratID</w:t>
-      </w:r>
-      <w:proofErr w:type="spellEnd"/>
-      <w:proofErr w:type="gramEnd"/>
-      <w:r>
-        <w:rPr>
-          <w:rFonts w:ascii="Courier New" w:hAnsi="Courier New" w:cs="Courier New"/>
-          <w:color w:val="000000"/>
-          <w:sz w:val="20"/>
-          <w:szCs w:val="20"/>
-        </w:rPr>
-        <w:t xml:space="preserve">=shuffle(1:70); </w:t>
-      </w:r>
-      <w:proofErr w:type="spellStart"/>
-      <w:r>
-        <w:rPr>
-          <w:rFonts w:ascii="Courier New" w:hAnsi="Courier New" w:cs="Courier New"/>
-          <w:color w:val="000000"/>
-          <w:sz w:val="20"/>
-          <w:szCs w:val="20"/>
-        </w:rPr>
-        <w:t>ratID</w:t>
-      </w:r>
-      <w:proofErr w:type="spellEnd"/>
-      <w:r>
-        <w:rPr>
-          <w:rFonts w:ascii="Courier New" w:hAnsi="Courier New" w:cs="Courier New"/>
-          <w:color w:val="000000"/>
-          <w:sz w:val="20"/>
-          <w:szCs w:val="20"/>
-        </w:rPr>
-        <w:t>=sort(</w:t>
-      </w:r>
-      <w:proofErr w:type="spellStart"/>
-      <w:r>
-        <w:rPr>
-          <w:rFonts w:ascii="Courier New" w:hAnsi="Courier New" w:cs="Courier New"/>
-          <w:color w:val="000000"/>
-          <w:sz w:val="20"/>
-          <w:szCs w:val="20"/>
-        </w:rPr>
-        <w:t>ratID</w:t>
-      </w:r>
-      <w:proofErr w:type="spellEnd"/>
-      <w:r>
-        <w:rPr>
-          <w:rFonts w:ascii="Courier New" w:hAnsi="Courier New" w:cs="Courier New"/>
-          <w:color w:val="000000"/>
-          <w:sz w:val="20"/>
-          <w:szCs w:val="20"/>
-        </w:rPr>
-        <w:t xml:space="preserve">(1:50)); </w:t>
-      </w:r>
+          <w:color w:val="000000"/>
+          <w:sz w:val="20"/>
+          <w:szCs w:val="20"/>
+        </w:rPr>
+      </w:pPr>
     </w:p>
     <w:p>
       <w:pPr>
@@ -2478,10 +2423,31 @@
         <w:spacing w:after="0" w:line="240" w:lineRule="auto"/>
         <w:rPr>
           <w:rFonts w:ascii="Courier New" w:hAnsi="Courier New" w:cs="Courier New"/>
-          <w:sz w:val="24"/>
-          <w:szCs w:val="24"/>
-        </w:rPr>
-      </w:pPr>
+          <w:color w:val="000000"/>
+          <w:sz w:val="20"/>
+          <w:szCs w:val="20"/>
+        </w:rPr>
+      </w:pPr>
+      <w:proofErr w:type="gramStart"/>
+      <w:r>
+        <w:rPr>
+          <w:rFonts w:ascii="Courier New" w:hAnsi="Courier New" w:cs="Courier New"/>
+          <w:color w:val="000000"/>
+          <w:sz w:val="20"/>
+          <w:szCs w:val="20"/>
+        </w:rPr>
+        <w:t>shuffle</w:t>
+      </w:r>
+      <w:proofErr w:type="gramEnd"/>
+      <w:r>
+        <w:rPr>
+          <w:rFonts w:ascii="Courier New" w:hAnsi="Courier New" w:cs="Courier New"/>
+          <w:color w:val="000000"/>
+          <w:sz w:val="20"/>
+          <w:szCs w:val="20"/>
+        </w:rPr>
+        <w:t>=</w:t>
+      </w:r>
       <w:proofErr w:type="spellStart"/>
       <w:r>
         <w:rPr>
@@ -2490,7 +2456,7 @@
           <w:sz w:val="20"/>
           <w:szCs w:val="20"/>
         </w:rPr>
-        <w:t>binsteps</w:t>
+        <w:t>vect</w:t>
       </w:r>
       <w:proofErr w:type="spellEnd"/>
       <w:r>
@@ -2500,7 +2466,47 @@
           <w:sz w:val="20"/>
           <w:szCs w:val="20"/>
         </w:rPr>
-        <w:t>=1:100:10000;</w:t>
+        <w:t>(</w:t>
+      </w:r>
+      <w:proofErr w:type="spellStart"/>
+      <w:r>
+        <w:rPr>
+          <w:rFonts w:ascii="Courier New" w:hAnsi="Courier New" w:cs="Courier New"/>
+          <w:color w:val="000000"/>
+          <w:sz w:val="20"/>
+          <w:szCs w:val="20"/>
+        </w:rPr>
+        <w:t>randperm</w:t>
+      </w:r>
+      <w:proofErr w:type="spellEnd"/>
+      <w:r>
+        <w:rPr>
+          <w:rFonts w:ascii="Courier New" w:hAnsi="Courier New" w:cs="Courier New"/>
+          <w:color w:val="000000"/>
+          <w:sz w:val="20"/>
+          <w:szCs w:val="20"/>
+        </w:rPr>
+        <w:t>(length(</w:t>
+      </w:r>
+      <w:proofErr w:type="spellStart"/>
+      <w:r>
+        <w:rPr>
+          <w:rFonts w:ascii="Courier New" w:hAnsi="Courier New" w:cs="Courier New"/>
+          <w:color w:val="000000"/>
+          <w:sz w:val="20"/>
+          <w:szCs w:val="20"/>
+        </w:rPr>
+        <w:t>vect</w:t>
+      </w:r>
+      <w:proofErr w:type="spellEnd"/>
+      <w:r>
+        <w:rPr>
+          <w:rFonts w:ascii="Courier New" w:hAnsi="Courier New" w:cs="Courier New"/>
+          <w:color w:val="000000"/>
+          <w:sz w:val="20"/>
+          <w:szCs w:val="20"/>
+        </w:rPr>
+        <w:t>)));</w:t>
       </w:r>
     </w:p>
     <w:p>
@@ -2511,90 +2517,11 @@
         <w:spacing w:after="0" w:line="240" w:lineRule="auto"/>
         <w:rPr>
           <w:rFonts w:ascii="Courier New" w:hAnsi="Courier New" w:cs="Courier New"/>
-          <w:sz w:val="24"/>
-          <w:szCs w:val="24"/>
-        </w:rPr>
-      </w:pPr>
-      <w:r>
-        <w:rPr>
-          <w:rFonts w:ascii="Courier New" w:hAnsi="Courier New" w:cs="Courier New"/>
-          <w:color w:val="000000"/>
-          <w:sz w:val="20"/>
-          <w:szCs w:val="20"/>
-        </w:rPr>
-        <w:t>[X, Y]=</w:t>
-      </w:r>
-      <w:proofErr w:type="spellStart"/>
-      <w:proofErr w:type="gramStart"/>
-      <w:r>
-        <w:rPr>
-          <w:rFonts w:ascii="Courier New" w:hAnsi="Courier New" w:cs="Courier New"/>
-          <w:color w:val="000000"/>
-          <w:sz w:val="20"/>
-          <w:szCs w:val="20"/>
-        </w:rPr>
-        <w:t>meshgrid</w:t>
-      </w:r>
-      <w:proofErr w:type="spellEnd"/>
-      <w:r>
-        <w:rPr>
-          <w:rFonts w:ascii="Courier New" w:hAnsi="Courier New" w:cs="Courier New"/>
-          <w:color w:val="000000"/>
-          <w:sz w:val="20"/>
-          <w:szCs w:val="20"/>
-        </w:rPr>
-        <w:t>(</w:t>
-      </w:r>
-      <w:proofErr w:type="gramEnd"/>
-      <w:r>
-        <w:rPr>
-          <w:rFonts w:ascii="Courier New" w:hAnsi="Courier New" w:cs="Courier New"/>
-          <w:color w:val="000000"/>
-          <w:sz w:val="20"/>
-          <w:szCs w:val="20"/>
-        </w:rPr>
-        <w:t>1:length(</w:t>
-      </w:r>
-      <w:proofErr w:type="spellStart"/>
-      <w:r>
-        <w:rPr>
-          <w:rFonts w:ascii="Courier New" w:hAnsi="Courier New" w:cs="Courier New"/>
-          <w:color w:val="000000"/>
-          <w:sz w:val="20"/>
-          <w:szCs w:val="20"/>
-        </w:rPr>
-        <w:t>ratID</w:t>
-      </w:r>
-      <w:proofErr w:type="spellEnd"/>
-      <w:r>
-        <w:rPr>
-          <w:rFonts w:ascii="Courier New" w:hAnsi="Courier New" w:cs="Courier New"/>
-          <w:color w:val="000000"/>
-          <w:sz w:val="20"/>
-          <w:szCs w:val="20"/>
-        </w:rPr>
-        <w:t>), 1:length(</w:t>
-      </w:r>
-      <w:proofErr w:type="spellStart"/>
-      <w:r>
-        <w:rPr>
-          <w:rFonts w:ascii="Courier New" w:hAnsi="Courier New" w:cs="Courier New"/>
-          <w:color w:val="000000"/>
-          <w:sz w:val="20"/>
-          <w:szCs w:val="20"/>
-        </w:rPr>
-        <w:t>binsteps</w:t>
-      </w:r>
-      <w:proofErr w:type="spellEnd"/>
-      <w:r>
-        <w:rPr>
-          <w:rFonts w:ascii="Courier New" w:hAnsi="Courier New" w:cs="Courier New"/>
-          <w:color w:val="000000"/>
-          <w:sz w:val="20"/>
-          <w:szCs w:val="20"/>
-        </w:rPr>
-        <w:t>));</w:t>
-      </w:r>
+          <w:color w:val="000000"/>
+          <w:sz w:val="20"/>
+          <w:szCs w:val="20"/>
+        </w:rPr>
+      </w:pPr>
     </w:p>
     <w:p>
       <w:pPr>
@@ -2608,6 +2535,7 @@
           <w:szCs w:val="24"/>
         </w:rPr>
       </w:pPr>
+      <w:proofErr w:type="spellStart"/>
       <w:proofErr w:type="gramStart"/>
       <w:r>
         <w:rPr>
@@ -2616,8 +2544,9 @@
           <w:sz w:val="20"/>
           <w:szCs w:val="20"/>
         </w:rPr>
-        <w:t>per</w:t>
-      </w:r>
+        <w:t>ratID</w:t>
+      </w:r>
+      <w:proofErr w:type="spellEnd"/>
       <w:proofErr w:type="gramEnd"/>
       <w:r>
         <w:rPr>
@@ -2626,7 +2555,7 @@
           <w:sz w:val="20"/>
           <w:szCs w:val="20"/>
         </w:rPr>
-        <w:t>=</w:t>
+        <w:t xml:space="preserve">=shuffle(1:70); </w:t>
       </w:r>
       <w:proofErr w:type="spellStart"/>
       <w:r>
@@ -2636,7 +2565,7 @@
           <w:sz w:val="20"/>
           <w:szCs w:val="20"/>
         </w:rPr>
-        <w:t>Y+randi</w:t>
+        <w:t>ratID</w:t>
       </w:r>
       <w:proofErr w:type="spellEnd"/>
       <w:r>
@@ -2646,7 +2575,33 @@
           <w:sz w:val="20"/>
           <w:szCs w:val="20"/>
         </w:rPr>
-        <w:t>(10, size(Y))-5;</w:t>
+        <w:t>=sort(</w:t>
+      </w:r>
+      <w:proofErr w:type="spellStart"/>
+      <w:r>
+        <w:rPr>
+          <w:rFonts w:ascii="Courier New" w:hAnsi="Courier New" w:cs="Courier New"/>
+          <w:color w:val="000000"/>
+          <w:sz w:val="20"/>
+          <w:szCs w:val="20"/>
+        </w:rPr>
+        <w:t>ratID</w:t>
+      </w:r>
+      <w:proofErr w:type="spellEnd"/>
+      <w:r>
+        <w:rPr>
+          <w:rFonts w:ascii="Courier New" w:hAnsi="Courier New" w:cs="Courier New"/>
+          <w:color w:val="000000"/>
+          <w:sz w:val="20"/>
+          <w:szCs w:val="20"/>
+        </w:rPr>
+        <w:t xml:space="preserve">(1:50)); </w:t>
+      </w:r>
+    </w:p>
+    <w:p/>
+    <w:p>
+      <w:r>
+        <w:t>On the remaining rats he collects 10000 trials, and he calculates the % correct across each bin of 100 trials.</w:t>
       </w:r>
     </w:p>
     <w:p>
@@ -2661,6 +2616,7 @@
           <w:szCs w:val="24"/>
         </w:rPr>
       </w:pPr>
+      <w:proofErr w:type="spellStart"/>
       <w:proofErr w:type="gramStart"/>
       <w:r>
         <w:rPr>
@@ -2669,8 +2625,9 @@
           <w:sz w:val="20"/>
           <w:szCs w:val="20"/>
         </w:rPr>
-        <w:t>per</w:t>
-      </w:r>
+        <w:t>ratID</w:t>
+      </w:r>
+      <w:proofErr w:type="spellEnd"/>
       <w:proofErr w:type="gramEnd"/>
       <w:r>
         <w:rPr>
@@ -2679,7 +2636,47 @@
           <w:sz w:val="20"/>
           <w:szCs w:val="20"/>
         </w:rPr>
-        <w:t>(per&gt;100)=100; per(per&lt;0)=0;</w:t>
+        <w:t xml:space="preserve">=shuffle(1:70); </w:t>
+      </w:r>
+      <w:proofErr w:type="spellStart"/>
+      <w:r>
+        <w:rPr>
+          <w:rFonts w:ascii="Courier New" w:hAnsi="Courier New" w:cs="Courier New"/>
+          <w:color w:val="000000"/>
+          <w:sz w:val="20"/>
+          <w:szCs w:val="20"/>
+        </w:rPr>
+        <w:t>ratID</w:t>
+      </w:r>
+      <w:proofErr w:type="spellEnd"/>
+      <w:r>
+        <w:rPr>
+          <w:rFonts w:ascii="Courier New" w:hAnsi="Courier New" w:cs="Courier New"/>
+          <w:color w:val="000000"/>
+          <w:sz w:val="20"/>
+          <w:szCs w:val="20"/>
+        </w:rPr>
+        <w:t>=sort(</w:t>
+      </w:r>
+      <w:proofErr w:type="spellStart"/>
+      <w:r>
+        <w:rPr>
+          <w:rFonts w:ascii="Courier New" w:hAnsi="Courier New" w:cs="Courier New"/>
+          <w:color w:val="000000"/>
+          <w:sz w:val="20"/>
+          <w:szCs w:val="20"/>
+        </w:rPr>
+        <w:t>ratID</w:t>
+      </w:r>
+      <w:proofErr w:type="spellEnd"/>
+      <w:r>
+        <w:rPr>
+          <w:rFonts w:ascii="Courier New" w:hAnsi="Courier New" w:cs="Courier New"/>
+          <w:color w:val="000000"/>
+          <w:sz w:val="20"/>
+          <w:szCs w:val="20"/>
+        </w:rPr>
+        <w:t xml:space="preserve">(1:50)); </w:t>
       </w:r>
     </w:p>
     <w:p>
@@ -2690,6 +2687,218 @@
         <w:spacing w:after="0" w:line="240" w:lineRule="auto"/>
         <w:rPr>
           <w:rFonts w:ascii="Courier New" w:hAnsi="Courier New" w:cs="Courier New"/>
+          <w:sz w:val="24"/>
+          <w:szCs w:val="24"/>
+        </w:rPr>
+      </w:pPr>
+      <w:proofErr w:type="spellStart"/>
+      <w:r>
+        <w:rPr>
+          <w:rFonts w:ascii="Courier New" w:hAnsi="Courier New" w:cs="Courier New"/>
+          <w:color w:val="000000"/>
+          <w:sz w:val="20"/>
+          <w:szCs w:val="20"/>
+        </w:rPr>
+        <w:t>binsteps</w:t>
+      </w:r>
+      <w:proofErr w:type="spellEnd"/>
+      <w:r>
+        <w:rPr>
+          <w:rFonts w:ascii="Courier New" w:hAnsi="Courier New" w:cs="Courier New"/>
+          <w:color w:val="000000"/>
+          <w:sz w:val="20"/>
+          <w:szCs w:val="20"/>
+        </w:rPr>
+        <w:t>=1:100:10000;</w:t>
+      </w:r>
+    </w:p>
+    <w:p>
+      <w:pPr>
+        <w:autoSpaceDE w:val="0"/>
+        <w:autoSpaceDN w:val="0"/>
+        <w:adjustRightInd w:val="0"/>
+        <w:spacing w:after="0" w:line="240" w:lineRule="auto"/>
+        <w:rPr>
+          <w:rFonts w:ascii="Courier New" w:hAnsi="Courier New" w:cs="Courier New"/>
+          <w:sz w:val="24"/>
+          <w:szCs w:val="24"/>
+        </w:rPr>
+      </w:pPr>
+      <w:r>
+        <w:rPr>
+          <w:rFonts w:ascii="Courier New" w:hAnsi="Courier New" w:cs="Courier New"/>
+          <w:color w:val="000000"/>
+          <w:sz w:val="20"/>
+          <w:szCs w:val="20"/>
+        </w:rPr>
+        <w:t>[X, Y]=</w:t>
+      </w:r>
+      <w:proofErr w:type="spellStart"/>
+      <w:proofErr w:type="gramStart"/>
+      <w:r>
+        <w:rPr>
+          <w:rFonts w:ascii="Courier New" w:hAnsi="Courier New" w:cs="Courier New"/>
+          <w:color w:val="000000"/>
+          <w:sz w:val="20"/>
+          <w:szCs w:val="20"/>
+        </w:rPr>
+        <w:t>meshgrid</w:t>
+      </w:r>
+      <w:proofErr w:type="spellEnd"/>
+      <w:r>
+        <w:rPr>
+          <w:rFonts w:ascii="Courier New" w:hAnsi="Courier New" w:cs="Courier New"/>
+          <w:color w:val="000000"/>
+          <w:sz w:val="20"/>
+          <w:szCs w:val="20"/>
+        </w:rPr>
+        <w:t>(</w:t>
+      </w:r>
+      <w:proofErr w:type="gramEnd"/>
+      <w:r>
+        <w:rPr>
+          <w:rFonts w:ascii="Courier New" w:hAnsi="Courier New" w:cs="Courier New"/>
+          <w:color w:val="000000"/>
+          <w:sz w:val="20"/>
+          <w:szCs w:val="20"/>
+        </w:rPr>
+        <w:t>1:length(</w:t>
+      </w:r>
+      <w:proofErr w:type="spellStart"/>
+      <w:r>
+        <w:rPr>
+          <w:rFonts w:ascii="Courier New" w:hAnsi="Courier New" w:cs="Courier New"/>
+          <w:color w:val="000000"/>
+          <w:sz w:val="20"/>
+          <w:szCs w:val="20"/>
+        </w:rPr>
+        <w:t>ratID</w:t>
+      </w:r>
+      <w:proofErr w:type="spellEnd"/>
+      <w:r>
+        <w:rPr>
+          <w:rFonts w:ascii="Courier New" w:hAnsi="Courier New" w:cs="Courier New"/>
+          <w:color w:val="000000"/>
+          <w:sz w:val="20"/>
+          <w:szCs w:val="20"/>
+        </w:rPr>
+        <w:t>), 1:length(</w:t>
+      </w:r>
+      <w:proofErr w:type="spellStart"/>
+      <w:r>
+        <w:rPr>
+          <w:rFonts w:ascii="Courier New" w:hAnsi="Courier New" w:cs="Courier New"/>
+          <w:color w:val="000000"/>
+          <w:sz w:val="20"/>
+          <w:szCs w:val="20"/>
+        </w:rPr>
+        <w:t>binsteps</w:t>
+      </w:r>
+      <w:proofErr w:type="spellEnd"/>
+      <w:r>
+        <w:rPr>
+          <w:rFonts w:ascii="Courier New" w:hAnsi="Courier New" w:cs="Courier New"/>
+          <w:color w:val="000000"/>
+          <w:sz w:val="20"/>
+          <w:szCs w:val="20"/>
+        </w:rPr>
+        <w:t>));</w:t>
+      </w:r>
+    </w:p>
+    <w:p>
+      <w:pPr>
+        <w:autoSpaceDE w:val="0"/>
+        <w:autoSpaceDN w:val="0"/>
+        <w:adjustRightInd w:val="0"/>
+        <w:spacing w:after="0" w:line="240" w:lineRule="auto"/>
+        <w:rPr>
+          <w:rFonts w:ascii="Courier New" w:hAnsi="Courier New" w:cs="Courier New"/>
+          <w:sz w:val="24"/>
+          <w:szCs w:val="24"/>
+        </w:rPr>
+      </w:pPr>
+      <w:proofErr w:type="gramStart"/>
+      <w:r>
+        <w:rPr>
+          <w:rFonts w:ascii="Courier New" w:hAnsi="Courier New" w:cs="Courier New"/>
+          <w:color w:val="000000"/>
+          <w:sz w:val="20"/>
+          <w:szCs w:val="20"/>
+        </w:rPr>
+        <w:t>per</w:t>
+      </w:r>
+      <w:proofErr w:type="gramEnd"/>
+      <w:r>
+        <w:rPr>
+          <w:rFonts w:ascii="Courier New" w:hAnsi="Courier New" w:cs="Courier New"/>
+          <w:color w:val="000000"/>
+          <w:sz w:val="20"/>
+          <w:szCs w:val="20"/>
+        </w:rPr>
+        <w:t>=</w:t>
+      </w:r>
+      <w:proofErr w:type="spellStart"/>
+      <w:r>
+        <w:rPr>
+          <w:rFonts w:ascii="Courier New" w:hAnsi="Courier New" w:cs="Courier New"/>
+          <w:color w:val="000000"/>
+          <w:sz w:val="20"/>
+          <w:szCs w:val="20"/>
+        </w:rPr>
+        <w:t>Y+randi</w:t>
+      </w:r>
+      <w:proofErr w:type="spellEnd"/>
+      <w:r>
+        <w:rPr>
+          <w:rFonts w:ascii="Courier New" w:hAnsi="Courier New" w:cs="Courier New"/>
+          <w:color w:val="000000"/>
+          <w:sz w:val="20"/>
+          <w:szCs w:val="20"/>
+        </w:rPr>
+        <w:t>(10, size(Y))-5;</w:t>
+      </w:r>
+    </w:p>
+    <w:p>
+      <w:pPr>
+        <w:autoSpaceDE w:val="0"/>
+        <w:autoSpaceDN w:val="0"/>
+        <w:adjustRightInd w:val="0"/>
+        <w:spacing w:after="0" w:line="240" w:lineRule="auto"/>
+        <w:rPr>
+          <w:rFonts w:ascii="Courier New" w:hAnsi="Courier New" w:cs="Courier New"/>
+          <w:sz w:val="24"/>
+          <w:szCs w:val="24"/>
+        </w:rPr>
+      </w:pPr>
+      <w:proofErr w:type="gramStart"/>
+      <w:r>
+        <w:rPr>
+          <w:rFonts w:ascii="Courier New" w:hAnsi="Courier New" w:cs="Courier New"/>
+          <w:color w:val="000000"/>
+          <w:sz w:val="20"/>
+          <w:szCs w:val="20"/>
+        </w:rPr>
+        <w:t>per</w:t>
+      </w:r>
+      <w:proofErr w:type="gramEnd"/>
+      <w:r>
+        <w:rPr>
+          <w:rFonts w:ascii="Courier New" w:hAnsi="Courier New" w:cs="Courier New"/>
+          <w:color w:val="000000"/>
+          <w:sz w:val="20"/>
+          <w:szCs w:val="20"/>
+        </w:rPr>
+        <w:t>(per&gt;100)=100; per(per&lt;0)=0;</w:t>
+      </w:r>
+    </w:p>
+    <w:p>
+      <w:pPr>
+        <w:autoSpaceDE w:val="0"/>
+        <w:autoSpaceDN w:val="0"/>
+        <w:adjustRightInd w:val="0"/>
+        <w:spacing w:after="0" w:line="240" w:lineRule="auto"/>
+        <w:rPr>
+          <w:rFonts w:ascii="Courier New" w:hAnsi="Courier New" w:cs="Courier New"/>
           <w:color w:val="000000"/>
           <w:sz w:val="20"/>
           <w:szCs w:val="20"/>
@@ -2724,31 +2933,8 @@
       <w:pPr>
         <w:spacing w:after="0" w:line="240" w:lineRule="auto"/>
       </w:pPr>
-    </w:p>
-    <w:p>
-      <w:pPr>
-        <w:spacing w:after="0" w:line="240" w:lineRule="auto"/>
-        <w:rPr>
-          <w:b/>
-          <w:color w:val="FF0000"/>
-        </w:rPr>
-      </w:pPr>
-      <w:r>
-        <w:rPr>
-          <w:b/>
-          <w:color w:val="FF0000"/>
-        </w:rPr>
-        <w:t xml:space="preserve">I can’t get this to work…I think it is because it keeps giving me an error for </w:t>
-      </w:r>
-      <w:proofErr w:type="gramStart"/>
-      <w:r>
-        <w:rPr>
-          <w:b/>
-          <w:color w:val="FF0000"/>
-        </w:rPr>
-        <w:t>shuffle…????</w:t>
-      </w:r>
-      <w:proofErr w:type="gramEnd"/>
+      <w:bookmarkStart w:id="0" w:name="_GoBack"/>
+      <w:bookmarkEnd w:id="0"/>
     </w:p>
     <w:p>
       <w:pPr>

</xml_diff>